<commit_message>
povezane stranica + dodat logo i SSU
</commit_message>
<xml_diff>
--- a/faza2/SSU/Odobravanje koktela od strane administratora.docx
+++ b/faza2/SSU/Odobravanje koktela od strane administratora.docx
@@ -99,78 +99,6 @@
     <w:p>
       <w:pPr>
         <w:pStyle w:val="BodyText"/>
-        <w:rPr>
-          <w:b/>
-          <w:sz w:val="28"/>
-        </w:rPr>
-      </w:pPr>
-    </w:p>
-    <w:p>
-      <w:pPr>
-        <w:pStyle w:val="BodyText"/>
-        <w:rPr>
-          <w:b/>
-          <w:sz w:val="28"/>
-        </w:rPr>
-      </w:pPr>
-    </w:p>
-    <w:p>
-      <w:pPr>
-        <w:pStyle w:val="BodyText"/>
-        <w:rPr>
-          <w:b/>
-          <w:sz w:val="28"/>
-        </w:rPr>
-      </w:pPr>
-    </w:p>
-    <w:p>
-      <w:pPr>
-        <w:pStyle w:val="BodyText"/>
-        <w:rPr>
-          <w:b/>
-          <w:sz w:val="28"/>
-        </w:rPr>
-      </w:pPr>
-    </w:p>
-    <w:p>
-      <w:pPr>
-        <w:pStyle w:val="BodyText"/>
-        <w:rPr>
-          <w:b/>
-          <w:sz w:val="28"/>
-        </w:rPr>
-      </w:pPr>
-    </w:p>
-    <w:p>
-      <w:pPr>
-        <w:pStyle w:val="BodyText"/>
-        <w:rPr>
-          <w:b/>
-          <w:sz w:val="28"/>
-        </w:rPr>
-      </w:pPr>
-    </w:p>
-    <w:p>
-      <w:pPr>
-        <w:pStyle w:val="BodyText"/>
-        <w:rPr>
-          <w:b/>
-          <w:sz w:val="28"/>
-        </w:rPr>
-      </w:pPr>
-    </w:p>
-    <w:p>
-      <w:pPr>
-        <w:pStyle w:val="BodyText"/>
-        <w:rPr>
-          <w:b/>
-          <w:sz w:val="28"/>
-        </w:rPr>
-      </w:pPr>
-    </w:p>
-    <w:p>
-      <w:pPr>
-        <w:pStyle w:val="BodyText"/>
         <w:spacing w:before="2"/>
         <w:rPr>
           <w:b/>
@@ -219,6 +147,54 @@
         <w:pStyle w:val="Title"/>
       </w:pPr>
       <w:r>
+        <w:rPr>
+          <w:noProof/>
+        </w:rPr>
+        <w:drawing>
+          <wp:anchor distT="0" distB="0" distL="0" distR="0" simplePos="0" relativeHeight="251658240" behindDoc="0" locked="0" layoutInCell="1" allowOverlap="1" wp14:anchorId="2F75EF96" wp14:editId="42ED86F9">
+            <wp:simplePos x="0" y="0"/>
+            <wp:positionH relativeFrom="page">
+              <wp:posOffset>2788227</wp:posOffset>
+            </wp:positionH>
+            <wp:positionV relativeFrom="paragraph">
+              <wp:posOffset>763847</wp:posOffset>
+            </wp:positionV>
+            <wp:extent cx="1988819" cy="2209800"/>
+            <wp:effectExtent l="0" t="0" r="0" b="0"/>
+            <wp:wrapTopAndBottom/>
+            <wp:docPr id="1" name="image1.png" descr="A picture containing container, glass&#10;&#10;Description automatically generated"/>
+            <wp:cNvGraphicFramePr>
+              <a:graphicFrameLocks xmlns:a="http://schemas.openxmlformats.org/drawingml/2006/main" noChangeAspect="1"/>
+            </wp:cNvGraphicFramePr>
+            <a:graphic xmlns:a="http://schemas.openxmlformats.org/drawingml/2006/main">
+              <a:graphicData uri="http://schemas.openxmlformats.org/drawingml/2006/picture">
+                <pic:pic xmlns:pic="http://schemas.openxmlformats.org/drawingml/2006/picture">
+                  <pic:nvPicPr>
+                    <pic:cNvPr id="1" name="image1.png" descr="A picture containing container, glass&#10;&#10;Description automatically generated"/>
+                    <pic:cNvPicPr/>
+                  </pic:nvPicPr>
+                  <pic:blipFill>
+                    <a:blip r:embed="rId7" cstate="print"/>
+                    <a:stretch>
+                      <a:fillRect/>
+                    </a:stretch>
+                  </pic:blipFill>
+                  <pic:spPr>
+                    <a:xfrm>
+                      <a:off x="0" y="0"/>
+                      <a:ext cx="1988819" cy="2209800"/>
+                    </a:xfrm>
+                    <a:prstGeom prst="rect">
+                      <a:avLst/>
+                    </a:prstGeom>
+                  </pic:spPr>
+                </pic:pic>
+              </a:graphicData>
+            </a:graphic>
+          </wp:anchor>
+        </w:drawing>
+      </w:r>
+      <w:r>
         <w:t>Mixology</w:t>
       </w:r>
     </w:p>
@@ -259,16 +235,6 @@
         </w:rPr>
         <w:t>CodeMates</w:t>
       </w:r>
-    </w:p>
-    <w:p>
-      <w:pPr>
-        <w:pStyle w:val="ListParagraph"/>
-        <w:ind w:left="720" w:firstLine="0"/>
-        <w:rPr>
-          <w:sz w:val="32"/>
-          <w:szCs w:val="32"/>
-        </w:rPr>
-      </w:pPr>
     </w:p>
     <w:p>
       <w:pPr>
@@ -371,24 +337,10 @@
     </w:p>
     <w:p>
       <w:pPr>
-        <w:pStyle w:val="ListParagraph"/>
         <w:tabs>
           <w:tab w:val="left" w:pos="9214"/>
         </w:tabs>
-        <w:ind w:left="1440" w:right="514" w:firstLine="403"/>
-        <w:rPr>
-          <w:sz w:val="32"/>
-          <w:szCs w:val="32"/>
-        </w:rPr>
-      </w:pPr>
-    </w:p>
-    <w:p>
-      <w:pPr>
-        <w:pStyle w:val="ListParagraph"/>
-        <w:tabs>
-          <w:tab w:val="left" w:pos="9214"/>
-        </w:tabs>
-        <w:ind w:left="1440" w:right="514" w:firstLine="403"/>
+        <w:ind w:right="514"/>
         <w:rPr>
           <w:sz w:val="32"/>
           <w:szCs w:val="32"/>
@@ -407,7 +359,7 @@
           <w:szCs w:val="32"/>
         </w:rPr>
         <w:sectPr>
-          <w:footerReference w:type="default" r:id="rId7"/>
+          <w:footerReference w:type="default" r:id="rId8"/>
           <w:pgSz w:w="11910" w:h="16840"/>
           <w:pgMar w:top="1040" w:right="1020" w:bottom="280" w:left="1020" w:header="720" w:footer="720" w:gutter="0"/>
           <w:cols w:space="720"/>
@@ -1231,14 +1183,7 @@
                 <w:rStyle w:val="Hyperlink"/>
                 <w:noProof/>
               </w:rPr>
-              <w:t>2.</w:t>
-            </w:r>
-            <w:r>
-              <w:rPr>
-                <w:rStyle w:val="Hyperlink"/>
-                <w:noProof/>
-              </w:rPr>
-              <w:t>3</w:t>
+              <w:t>2.3</w:t>
             </w:r>
             <w:r>
               <w:rPr>
@@ -1332,21 +1277,7 @@
                 <w:rStyle w:val="Hyperlink"/>
                 <w:noProof/>
               </w:rPr>
-              <w:t>2.2.1.3.a</w:t>
-            </w:r>
-            <w:r>
-              <w:rPr>
-                <w:rStyle w:val="Hyperlink"/>
-                <w:noProof/>
-              </w:rPr>
-              <w:t xml:space="preserve"> </w:t>
-            </w:r>
-            <w:r>
-              <w:rPr>
-                <w:rStyle w:val="Hyperlink"/>
-                <w:noProof/>
-              </w:rPr>
-              <w:t>Administrator odustaje od zahteva za odobravanje recept</w:t>
+              <w:t>2.2.1.3.a Administrator odustaje od zahteva za odobravanje recept</w:t>
             </w:r>
             <w:r>
               <w:rPr>

</xml_diff>